<commit_message>
Little error in chatering report
</commit_message>
<xml_diff>
--- a/reports/Group/D01/Chartering Report.docx
+++ b/reports/Group/D01/Chartering Report.docx
@@ -5,6 +5,7 @@
     <w:p>
       <w:pPr>
         <w:spacing w:line="256" w:lineRule="auto"/>
+        <w:ind w:left="708" w:hanging="708"/>
         <w:jc w:val="center"/>
         <w:rPr>
           <w:rFonts w:ascii="Aptos Display" w:eastAsia="Aptos" w:hAnsi="Aptos Display" w:cs="Times New Roman"/>
@@ -904,7 +905,6 @@
         <w:t xml:space="preserve"> </w:t>
       </w:r>
       <w:hyperlink r:id="rId17" w:history="1">
-        <w:proofErr w:type="spellStart"/>
         <w:r>
           <w:rPr>
             <w:rFonts w:ascii="Aptos" w:eastAsia="Aptos" w:hAnsi="Aptos" w:cs="Times New Roman"/>
@@ -917,22 +917,7 @@
             <w:u w:val="single"/>
             <w14:ligatures w14:val="none"/>
           </w:rPr>
-          <w:t>ManunGar</w:t>
-        </w:r>
-        <w:proofErr w:type="spellEnd"/>
-        <w:r>
-          <w:rPr>
-            <w:rFonts w:ascii="Aptos" w:eastAsia="Aptos" w:hAnsi="Aptos" w:cs="Times New Roman"/>
-            <w:b/>
-            <w:bCs/>
-            <w:color w:val="467886"/>
-            <w:kern w:val="0"/>
-            <w:sz w:val="22"/>
-            <w:szCs w:val="22"/>
-            <w:u w:val="single"/>
-            <w14:ligatures w14:val="none"/>
-          </w:rPr>
-          <w:t>/Acme-ANS-D01</w:t>
+          <w:t>ManunGar/Acme-ANS-D01</w:t>
         </w:r>
       </w:hyperlink>
       <w:r>
@@ -1107,7 +1092,6 @@
             </w:r>
             <w:r>
               <w:rPr>
-                <w:noProof w:val="0"/>
                 <w:webHidden/>
               </w:rPr>
               <w:t>3</w:t>
@@ -1180,7 +1164,6 @@
             </w:r>
             <w:r>
               <w:rPr>
-                <w:noProof w:val="0"/>
                 <w:webHidden/>
               </w:rPr>
               <w:t>3</w:t>
@@ -1253,7 +1236,6 @@
             </w:r>
             <w:r>
               <w:rPr>
-                <w:noProof w:val="0"/>
                 <w:webHidden/>
               </w:rPr>
               <w:t>3</w:t>
@@ -1326,7 +1308,6 @@
             </w:r>
             <w:r>
               <w:rPr>
-                <w:noProof w:val="0"/>
                 <w:webHidden/>
               </w:rPr>
               <w:t>3</w:t>
@@ -1398,6 +1379,7 @@
             </w:r>
             <w:r>
               <w:rPr>
+                <w:noProof/>
                 <w:webHidden/>
               </w:rPr>
               <w:t>3</w:t>
@@ -1468,6 +1450,7 @@
             </w:r>
             <w:r>
               <w:rPr>
+                <w:noProof/>
                 <w:webHidden/>
               </w:rPr>
               <w:t>4</w:t>
@@ -1538,6 +1521,7 @@
             </w:r>
             <w:r>
               <w:rPr>
+                <w:noProof/>
                 <w:webHidden/>
               </w:rPr>
               <w:t>5</w:t>
@@ -1608,6 +1592,7 @@
             </w:r>
             <w:r>
               <w:rPr>
+                <w:noProof/>
                 <w:webHidden/>
               </w:rPr>
               <w:t>5</w:t>
@@ -1678,6 +1663,7 @@
             </w:r>
             <w:r>
               <w:rPr>
+                <w:noProof/>
                 <w:webHidden/>
               </w:rPr>
               <w:t>5</w:t>
@@ -1748,6 +1734,7 @@
             </w:r>
             <w:r>
               <w:rPr>
+                <w:noProof/>
                 <w:webHidden/>
               </w:rPr>
               <w:t>5</w:t>
@@ -1818,6 +1805,7 @@
             </w:r>
             <w:r>
               <w:rPr>
+                <w:noProof/>
                 <w:webHidden/>
               </w:rPr>
               <w:t>6</w:t>
@@ -1889,7 +1877,6 @@
             </w:r>
             <w:r>
               <w:rPr>
-                <w:noProof w:val="0"/>
                 <w:webHidden/>
               </w:rPr>
               <w:t>7</w:t>
@@ -2196,7 +2183,10 @@
           </w:tcPr>
           <w:p>
             <w:r>
-              <w:t>correction of content errors.</w:t>
+              <w:t>C</w:t>
+            </w:r>
+            <w:r>
+              <w:t>orrection of content errors.</w:t>
             </w:r>
           </w:p>
         </w:tc>
@@ -2239,6 +2229,44 @@
           </w:p>
         </w:tc>
       </w:tr>
+      <w:tr>
+        <w:trPr>
+          <w:tblCellSpacing w:w="15" w:type="dxa"/>
+        </w:trPr>
+        <w:tc>
+          <w:tcPr>
+            <w:tcW w:w="0" w:type="auto"/>
+            <w:vAlign w:val="center"/>
+          </w:tcPr>
+          <w:p>
+            <w:r>
+              <w:t>1.3</w:t>
+            </w:r>
+          </w:p>
+        </w:tc>
+        <w:tc>
+          <w:tcPr>
+            <w:tcW w:w="0" w:type="auto"/>
+            <w:vAlign w:val="center"/>
+          </w:tcPr>
+          <w:p>
+            <w:r>
+              <w:t>02/07/2025</w:t>
+            </w:r>
+          </w:p>
+        </w:tc>
+        <w:tc>
+          <w:tcPr>
+            <w:tcW w:w="0" w:type="auto"/>
+            <w:vAlign w:val="center"/>
+          </w:tcPr>
+          <w:p>
+            <w:r>
+              <w:t>Fixed errors according to corrections</w:t>
+            </w:r>
+          </w:p>
+        </w:tc>
+      </w:tr>
     </w:tbl>
     <w:p>
       <w:pPr>
@@ -2412,7 +2440,6 @@
           <w:sz w:val="24"/>
           <w:szCs w:val="24"/>
         </w:rPr>
-        <w:lastRenderedPageBreak/>
         <w:t>Contents</w:t>
       </w:r>
       <w:bookmarkEnd w:id="3"/>
@@ -3327,13 +3354,46 @@
         </w:numPr>
       </w:pPr>
       <w:r>
-        <w:t xml:space="preserve">Teacher rating: The quality of the work delivered will be assessed based on </w:t>
-      </w:r>
-      <w:r>
-        <w:t>feedback received</w:t>
-      </w:r>
-      <w:r>
-        <w:t>.</w:t>
+        <w:t xml:space="preserve">Teacher rating: </w:t>
+      </w:r>
+      <w:r>
+        <w:t>It Will b</w:t>
+      </w:r>
+      <w:r>
+        <w:t>e quantified as follows:</w:t>
+      </w:r>
+    </w:p>
+    <w:p>
+      <w:pPr>
+        <w:numPr>
+          <w:ilvl w:val="1"/>
+          <w:numId w:val="1"/>
+        </w:numPr>
+      </w:pPr>
+      <w:r>
+        <w:t>A scale from 1 to 5 will be used based on the feedback received (1: Very poor, 5: Excellent).</w:t>
+      </w:r>
+    </w:p>
+    <w:p>
+      <w:pPr>
+        <w:numPr>
+          <w:ilvl w:val="1"/>
+          <w:numId w:val="1"/>
+        </w:numPr>
+      </w:pPr>
+      <w:r>
+        <w:t>Performance will be considered positive if the average score on reviewed submissions is &gt;= 3.</w:t>
+      </w:r>
+    </w:p>
+    <w:p>
+      <w:pPr>
+        <w:numPr>
+          <w:ilvl w:val="1"/>
+          <w:numId w:val="1"/>
+        </w:numPr>
+      </w:pPr>
+      <w:r>
+        <w:t>If no numerical rating is provided, qualitative feedback will be interpreted as follows: “satisfactory with minor corrections or better” will count as 3, while “requires significant improvements” will count as 2.</w:t>
       </w:r>
     </w:p>
     <w:p>
@@ -3378,6 +3438,7 @@
         </w:numPr>
       </w:pPr>
       <w:r>
+        <w:lastRenderedPageBreak/>
         <w:t>Bad</w:t>
       </w:r>
       <w:r>
@@ -3519,7 +3580,6 @@
           <w:sz w:val="24"/>
           <w:szCs w:val="24"/>
         </w:rPr>
-        <w:lastRenderedPageBreak/>
         <w:t xml:space="preserve">Measures for </w:t>
       </w:r>
       <w:r>
@@ -3754,7 +3814,6 @@
           <w:b/>
           <w:bCs/>
         </w:rPr>
-        <w:lastRenderedPageBreak/>
         <w:t>Signatures</w:t>
       </w:r>
       <w:r>
@@ -4025,6 +4084,7 @@
         <w:rPr>
           <w:noProof/>
         </w:rPr>
+        <w:lastRenderedPageBreak/>
         <w:drawing>
           <wp:anchor distT="0" distB="0" distL="114300" distR="114300" simplePos="0" relativeHeight="251658752" behindDoc="0" locked="0" layoutInCell="1" allowOverlap="1" wp14:anchorId="0B994218" wp14:editId="3EC4FBC4">
             <wp:simplePos x="0" y="0"/>
@@ -4100,7 +4160,6 @@
         <w:rPr>
           <w:noProof/>
         </w:rPr>
-        <w:lastRenderedPageBreak/>
         <w:drawing>
           <wp:anchor distT="0" distB="0" distL="114300" distR="114300" simplePos="0" relativeHeight="251660800" behindDoc="0" locked="0" layoutInCell="1" allowOverlap="1" wp14:anchorId="58E8A8AE" wp14:editId="30C5BAC0">
             <wp:simplePos x="0" y="0"/>
@@ -5275,7 +5334,7 @@
         <w:sz w:val="20"/>
       </w:rPr>
     </w:lvl>
-    <w:lvl w:ilvl="1" w:tentative="1">
+    <w:lvl w:ilvl="1">
       <w:start w:val="1"/>
       <w:numFmt w:val="bullet"/>
       <w:lvlText w:val="o"/>
@@ -7111,8 +7170,12 @@
     <w:rsid w:val="00273942"/>
     <w:rsid w:val="004F31CD"/>
     <w:rsid w:val="00685AC4"/>
+    <w:rsid w:val="006D5904"/>
     <w:rsid w:val="006D73CF"/>
+    <w:rsid w:val="008024B3"/>
+    <w:rsid w:val="009A1FF9"/>
     <w:rsid w:val="00C3120C"/>
+    <w:rsid w:val="00D90163"/>
     <w:rsid w:val="00E00C08"/>
     <w:rsid w:val="00FE45AD"/>
   </w:rsids>
@@ -7900,10 +7963,6 @@
 </file>
 
 <file path=customXml/item2.xml><?xml version="1.0" encoding="utf-8"?>
-<b:Sources xmlns:b="http://schemas.openxmlformats.org/officeDocument/2006/bibliography" xmlns="http://schemas.openxmlformats.org/officeDocument/2006/bibliography" SelectedStyle="\APASixthEditionOfficeOnline.xsl" StyleName="APA" Version="6"/>
-</file>
-
-<file path=customXml/item3.xml><?xml version="1.0" encoding="utf-8"?>
 <ct:contentTypeSchema xmlns:ct="http://schemas.microsoft.com/office/2006/metadata/contentType" xmlns:ma="http://schemas.microsoft.com/office/2006/metadata/properties/metaAttributes" ct:_="" ma:_="" ma:contentTypeName="Documento" ma:contentTypeID="0x0101000072BB16954A7F4DAE4F206E9BCBE6D9" ma:contentTypeVersion="13" ma:contentTypeDescription="Crear nuevo documento." ma:contentTypeScope="" ma:versionID="96de0019e45c446bada5cbfb875c376b">
   <xsd:schema xmlns:xsd="http://www.w3.org/2001/XMLSchema" xmlns:xs="http://www.w3.org/2001/XMLSchema" xmlns:p="http://schemas.microsoft.com/office/2006/metadata/properties" xmlns:ns3="e2843693-a675-48df-a7fb-866c72483ed1" xmlns:ns4="b6261d77-aa17-4c25-b630-ef0094c15cef" targetNamespace="http://schemas.microsoft.com/office/2006/metadata/properties" ma:root="true" ma:fieldsID="7e40f3ecc12735842a6ec6e3ad1c93ac" ns3:_="" ns4:_="">
     <xsd:import namespace="e2843693-a675-48df-a7fb-866c72483ed1"/>
@@ -8122,7 +8181,7 @@
 </ct:contentTypeSchema>
 </file>
 
-<file path=customXml/item4.xml><?xml version="1.0" encoding="utf-8"?>
+<file path=customXml/item3.xml><?xml version="1.0" encoding="utf-8"?>
 <?mso-contentType ?>
 <FormTemplates xmlns="http://schemas.microsoft.com/sharepoint/v3/contenttype/forms">
   <Display>DocumentLibraryForm</Display>
@@ -8131,12 +8190,16 @@
 </FormTemplates>
 </file>
 
-<file path=customXml/item5.xml><?xml version="1.0" encoding="utf-8"?>
+<file path=customXml/item4.xml><?xml version="1.0" encoding="utf-8"?>
 <p:properties xmlns:p="http://schemas.microsoft.com/office/2006/metadata/properties" xmlns:xsi="http://www.w3.org/2001/XMLSchema-instance" xmlns:pc="http://schemas.microsoft.com/office/infopath/2007/PartnerControls">
   <documentManagement>
     <_activity xmlns="e2843693-a675-48df-a7fb-866c72483ed1" xsi:nil="true"/>
   </documentManagement>
 </p:properties>
+</file>
+
+<file path=customXml/item5.xml><?xml version="1.0" encoding="utf-8"?>
+<b:Sources xmlns:b="http://schemas.openxmlformats.org/officeDocument/2006/bibliography" xmlns="http://schemas.openxmlformats.org/officeDocument/2006/bibliography" SelectedStyle="\APASixthEditionOfficeOnline.xsl" StyleName="APA" Version="6"/>
 </file>
 
 <file path=customXml/itemProps1.xml><?xml version="1.0" encoding="utf-8"?>
@@ -8148,14 +8211,6 @@
 </file>
 
 <file path=customXml/itemProps2.xml><?xml version="1.0" encoding="utf-8"?>
-<ds:datastoreItem xmlns:ds="http://schemas.openxmlformats.org/officeDocument/2006/customXml" ds:itemID="{D1E5DFED-F9BE-4722-93F8-DC698395DBDD}">
-  <ds:schemaRefs>
-    <ds:schemaRef ds:uri="http://schemas.openxmlformats.org/officeDocument/2006/bibliography"/>
-  </ds:schemaRefs>
-</ds:datastoreItem>
-</file>
-
-<file path=customXml/itemProps3.xml><?xml version="1.0" encoding="utf-8"?>
 <ds:datastoreItem xmlns:ds="http://schemas.openxmlformats.org/officeDocument/2006/customXml" ds:itemID="{FC69F51E-E369-465F-BC99-50C9044CC6A7}">
   <ds:schemaRefs>
     <ds:schemaRef ds:uri="http://schemas.microsoft.com/office/2006/metadata/contentType"/>
@@ -8174,7 +8229,7 @@
 </ds:datastoreItem>
 </file>
 
-<file path=customXml/itemProps4.xml><?xml version="1.0" encoding="utf-8"?>
+<file path=customXml/itemProps3.xml><?xml version="1.0" encoding="utf-8"?>
 <ds:datastoreItem xmlns:ds="http://schemas.openxmlformats.org/officeDocument/2006/customXml" ds:itemID="{1EF8B2B7-76DE-4F6F-A135-1C4A51DD4F09}">
   <ds:schemaRefs>
     <ds:schemaRef ds:uri="http://schemas.microsoft.com/sharepoint/v3/contenttype/forms"/>
@@ -8182,7 +8237,7 @@
 </ds:datastoreItem>
 </file>
 
-<file path=customXml/itemProps5.xml><?xml version="1.0" encoding="utf-8"?>
+<file path=customXml/itemProps4.xml><?xml version="1.0" encoding="utf-8"?>
 <ds:datastoreItem xmlns:ds="http://schemas.openxmlformats.org/officeDocument/2006/customXml" ds:itemID="{6B576C29-A16B-42C5-A631-04AA08EECBAE}">
   <ds:schemaRefs>
     <ds:schemaRef ds:uri="http://schemas.microsoft.com/office/2006/metadata/properties"/>
@@ -8190,4 +8245,12 @@
     <ds:schemaRef ds:uri="e2843693-a675-48df-a7fb-866c72483ed1"/>
   </ds:schemaRefs>
 </ds:datastoreItem>
+</file>
+
+<file path=customXml/itemProps5.xml><?xml version="1.0" encoding="utf-8"?>
+<ds:datastoreItem xmlns:ds="http://schemas.openxmlformats.org/officeDocument/2006/customXml" ds:itemID="{D1E5DFED-F9BE-4722-93F8-DC698395DBDD}">
+  <ds:schemaRefs>
+    <ds:schemaRef ds:uri="http://schemas.openxmlformats.org/officeDocument/2006/bibliography"/>
+  </ds:schemaRefs>
+</ds:datastoreItem>
 </file>
</xml_diff>